<commit_message>
feat: 1 path explanatory note
</commit_message>
<xml_diff>
--- a/explanatory_note/result/technical_task.docx
+++ b/explanatory_note/result/technical_task.docx
@@ -298,39 +298,34 @@
         <w:ind w:firstLine="0"/>
         <w:jc w:val="center"/>
         <w:rPr>
-          <w:rFonts w:eastAsia="Calibri"/>
-          <w:b/>
-          <w:szCs w:val="28"/>
-        </w:rPr>
-      </w:pPr>
-      <w:r>
-        <w:rPr>
-          <w:rFonts w:ascii="OpenSansLight" w:hAnsi="OpenSansLight"/>
           <w:b/>
           <w:color w:val="000000"/>
-          <w:sz w:val="29"/>
-          <w:szCs w:val="27"/>
           <w:shd w:val="clear" w:color="auto" w:fill="FFFFFF"/>
         </w:rPr>
-        <w:t>Программное обеспечение средств вычислительной</w:t>
-      </w:r>
-      <w:r>
-        <w:rPr>
-          <w:rFonts w:ascii="OpenSansLight" w:hAnsi="OpenSansLight"/>
+      </w:pPr>
+      <w:r>
+        <w:rPr>
           <w:b/>
           <w:color w:val="000000"/>
-          <w:sz w:val="29"/>
-          <w:szCs w:val="27"/>
-        </w:rPr>
-        <w:br/>
-      </w:r>
-      <w:r>
-        <w:rPr>
-          <w:rFonts w:ascii="OpenSansLight" w:hAnsi="OpenSansLight"/>
+          <w:shd w:val="clear" w:color="auto" w:fill="FFFFFF"/>
+        </w:rPr>
+        <w:t>Программное обеспечение средств вычислительной</w:t>
+      </w:r>
+    </w:p>
+    <w:p>
+      <w:pPr>
+        <w:ind w:firstLine="0"/>
+        <w:jc w:val="center"/>
+        <w:rPr>
+          <w:rFonts w:eastAsia="Calibri"/>
+          <w:b/>
+          <w:sz w:val="24"/>
+        </w:rPr>
+      </w:pPr>
+      <w:r>
+        <w:rPr>
           <w:b/>
           <w:color w:val="000000"/>
-          <w:sz w:val="29"/>
-          <w:szCs w:val="27"/>
           <w:shd w:val="clear" w:color="auto" w:fill="FFFFFF"/>
         </w:rPr>
         <w:t>техники и автоматизированных систем</w:t>
@@ -798,19 +793,7 @@
         <w:rPr>
           <w:rFonts w:eastAsia="Times New Roman"/>
         </w:rPr>
-        <w:t xml:space="preserve">Целью разработки </w:t>
-      </w:r>
-      <w:r>
-        <w:rPr>
-          <w:rFonts w:eastAsia="Times New Roman"/>
-        </w:rPr>
-        <w:t>информационной системы</w:t>
-      </w:r>
-      <w:r>
-        <w:rPr>
-          <w:rFonts w:eastAsia="Times New Roman"/>
-        </w:rPr>
-        <w:t xml:space="preserve"> является улучшение рабочего процесса и эффективности работы сервисного центра. Программа позволит сотрудникам сервисного центра быстро получать доступ к информации, управлять запросами клиентов и формировать отчеты.</w:t>
+        <w:t>Целью разработки информационной системы является улучшение рабочего процесса и эффективности работы сервисного центра. Программа позволит сотрудникам сервисного центра быстро получать доступ к информации, управлять запросами клиентов и формировать отчеты.</w:t>
       </w:r>
     </w:p>
     <w:p>
@@ -862,14 +845,7 @@
           <w:rFonts w:eastAsia="Times New Roman"/>
           <w:lang w:eastAsia="ru-RU"/>
         </w:rPr>
-        <w:t>Разрабатываемая программа должна</w:t>
-      </w:r>
-      <w:r>
-        <w:rPr>
-          <w:rFonts w:eastAsia="Times New Roman"/>
-          <w:lang w:eastAsia="ru-RU"/>
-        </w:rPr>
-        <w:t>:</w:t>
+        <w:t>Разрабатываемая программа должна:</w:t>
       </w:r>
     </w:p>
     <w:p>
@@ -970,23 +946,7 @@
           <w:szCs w:val="20"/>
           <w:lang w:eastAsia="ru-RU"/>
         </w:rPr>
-        <w:t>обрабатывать данны</w:t>
-      </w:r>
-      <w:r>
-        <w:rPr>
-          <w:rFonts w:eastAsia="Times New Roman"/>
-          <w:szCs w:val="20"/>
-          <w:lang w:eastAsia="ru-RU"/>
-        </w:rPr>
-        <w:t>е</w:t>
-      </w:r>
-      <w:r>
-        <w:rPr>
-          <w:rFonts w:eastAsia="Times New Roman"/>
-          <w:szCs w:val="20"/>
-          <w:lang w:eastAsia="ru-RU"/>
-        </w:rPr>
-        <w:t xml:space="preserve"> без значительных замедлений или сбоев</w:t>
+        <w:t>обрабатывать данные без значительных замедлений или сбоев</w:t>
       </w:r>
       <w:r>
         <w:rPr>
@@ -1105,15 +1065,7 @@
           <w:szCs w:val="28"/>
           <w:lang w:eastAsia="ru-RU"/>
         </w:rPr>
-        <w:t>Система должна поддерживать создание, редактирование, удаление, поиск, сортировку данных</w:t>
-      </w:r>
-      <w:r>
-        <w:rPr>
-          <w:rFonts w:eastAsia="Calibri"/>
-          <w:szCs w:val="28"/>
-          <w:lang w:eastAsia="ru-RU"/>
-        </w:rPr>
-        <w:t>, и печатать акты приема и выдачи</w:t>
+        <w:t>Система должна поддерживать создание, редактирование, удаление, поиск, сортировку данных, и печатать акты приема и выдачи</w:t>
       </w:r>
       <w:r>
         <w:rPr>
@@ -1206,47 +1158,7 @@
           <w:szCs w:val="28"/>
           <w:lang w:eastAsia="ru-RU"/>
         </w:rPr>
-        <w:t xml:space="preserve">Архитектура системы основана на подходе </w:t>
-      </w:r>
-      <w:r>
-        <w:rPr>
-          <w:rFonts w:eastAsia="Calibri"/>
-          <w:szCs w:val="28"/>
-          <w:lang w:eastAsia="ru-RU"/>
-        </w:rPr>
-        <w:t>«</w:t>
-      </w:r>
-      <w:r>
-        <w:rPr>
-          <w:rFonts w:eastAsia="Calibri"/>
-          <w:szCs w:val="28"/>
-          <w:lang w:eastAsia="ru-RU"/>
-        </w:rPr>
-        <w:t>толстого клиента</w:t>
-      </w:r>
-      <w:r>
-        <w:rPr>
-          <w:rFonts w:eastAsia="Calibri"/>
-          <w:szCs w:val="28"/>
-          <w:lang w:eastAsia="ru-RU"/>
-        </w:rPr>
-        <w:t>»</w:t>
-      </w:r>
-      <w:r>
-        <w:rPr>
-          <w:rFonts w:eastAsia="Calibri"/>
-          <w:szCs w:val="28"/>
-          <w:lang w:eastAsia="ru-RU"/>
-        </w:rPr>
-        <w:t>, при котором большая часть обработки и управления данными происходит на стороне клиента, а не на стороне сервера</w:t>
-      </w:r>
-      <w:r>
-        <w:rPr>
-          <w:rFonts w:eastAsia="Calibri"/>
-          <w:szCs w:val="28"/>
-          <w:lang w:eastAsia="ru-RU"/>
-        </w:rPr>
-        <w:t>.</w:t>
+        <w:t>Архитектура системы основана на подходе «толстого клиента», при котором большая часть обработки и управления данными происходит на стороне клиента, а не на стороне сервера.</w:t>
       </w:r>
     </w:p>
     <w:p>
@@ -1334,23 +1246,7 @@
           <w:szCs w:val="20"/>
           <w:lang w:eastAsia="ru-RU"/>
         </w:rPr>
-        <w:t>Система также должна обеспечивать механизм обработки ошибок</w:t>
-      </w:r>
-      <w:r>
-        <w:rPr>
-          <w:rFonts w:eastAsia="Times New Roman"/>
-          <w:szCs w:val="20"/>
-          <w:lang w:eastAsia="ru-RU"/>
-        </w:rPr>
-        <w:t xml:space="preserve">, </w:t>
-      </w:r>
-      <w:r>
-        <w:rPr>
-          <w:rFonts w:eastAsia="Times New Roman"/>
-          <w:szCs w:val="20"/>
-          <w:lang w:eastAsia="ru-RU"/>
-        </w:rPr>
-        <w:t>чтобы помочь быстро выявлять и устранять проблемы.</w:t>
+        <w:t>Система также должна обеспечивать механизм обработки ошибок, чтобы помочь быстро выявлять и устранять проблемы.</w:t>
       </w:r>
     </w:p>
     <w:p>
@@ -1707,21 +1603,7 @@
           <w:rFonts w:eastAsia="Times New Roman"/>
           <w:lang w:eastAsia="ru-RU"/>
         </w:rPr>
-        <w:t xml:space="preserve"> 10 с установленным </w:t>
-      </w:r>
-      <w:r>
-        <w:rPr>
-          <w:rFonts w:eastAsia="Times New Roman"/>
-          <w:lang w:eastAsia="ru-RU"/>
-        </w:rPr>
-        <w:t>.NET Framework</w:t>
-      </w:r>
-      <w:r>
-        <w:rPr>
-          <w:rFonts w:eastAsia="Times New Roman"/>
-          <w:lang w:eastAsia="ru-RU"/>
-        </w:rPr>
-        <w:t xml:space="preserve"> 4.8.0.</w:t>
+        <w:t xml:space="preserve"> 10 с установленным .NET Framework 4.8.0.</w:t>
       </w:r>
     </w:p>
     <w:p>
@@ -1964,9 +1846,11 @@
         <w:tc>
           <w:tcPr>
             <w:tcW w:w="4361" w:type="dxa"/>
+            <w:vAlign w:val="center"/>
           </w:tcPr>
           <w:p>
             <w:pPr>
+              <w:ind w:firstLine="0"/>
               <w:jc w:val="center"/>
               <w:rPr>
                 <w:rFonts w:eastAsia="Times New Roman"/>
@@ -1987,10 +1871,11 @@
         <w:tc>
           <w:tcPr>
             <w:tcW w:w="1984" w:type="dxa"/>
+            <w:vAlign w:val="center"/>
           </w:tcPr>
           <w:p>
             <w:pPr>
-              <w:ind w:firstLine="34"/>
+              <w:ind w:firstLine="0"/>
               <w:jc w:val="center"/>
               <w:rPr>
                 <w:rFonts w:eastAsia="Times New Roman"/>
@@ -2009,7 +1894,7 @@
           </w:p>
           <w:p>
             <w:pPr>
-              <w:ind w:firstLine="34"/>
+              <w:ind w:firstLine="0"/>
               <w:jc w:val="center"/>
               <w:rPr>
                 <w:rFonts w:eastAsia="Times New Roman"/>
@@ -2034,6 +1919,7 @@
           </w:tcPr>
           <w:p>
             <w:pPr>
+              <w:ind w:firstLine="0"/>
               <w:jc w:val="center"/>
               <w:rPr>
                 <w:rFonts w:eastAsia="Times New Roman"/>
@@ -2058,7 +1944,7 @@
           </w:tcPr>
           <w:p>
             <w:pPr>
-              <w:ind w:left="-108" w:firstLine="108"/>
+              <w:ind w:firstLine="0"/>
               <w:jc w:val="center"/>
               <w:rPr>
                 <w:rFonts w:eastAsia="Times New Roman"/>
@@ -2085,7 +1971,7 @@
           </w:tcPr>
           <w:p>
             <w:pPr>
-              <w:ind w:firstLine="284"/>
+              <w:ind w:firstLine="0"/>
               <w:jc w:val="center"/>
               <w:rPr>
                 <w:rFonts w:eastAsia="Times New Roman"/>
@@ -2099,7 +1985,7 @@
                 <w:szCs w:val="20"/>
                 <w:lang w:eastAsia="ru-RU"/>
               </w:rPr>
-              <w:t>Анализ технического задания и  обзор технической литературы</w:t>
+              <w:t>Анализ технического задания и обзор технической литературы</w:t>
             </w:r>
           </w:p>
         </w:tc>
@@ -2110,7 +1996,7 @@
           </w:tcPr>
           <w:p>
             <w:pPr>
-              <w:ind w:firstLine="34"/>
+              <w:ind w:firstLine="0"/>
               <w:jc w:val="center"/>
               <w:rPr>
                 <w:rFonts w:eastAsia="Times New Roman"/>
@@ -2143,6 +2029,7 @@
           </w:tcPr>
           <w:p>
             <w:pPr>
+              <w:ind w:firstLine="0"/>
               <w:jc w:val="center"/>
               <w:rPr>
                 <w:rFonts w:eastAsia="Times New Roman"/>
@@ -2171,10 +2058,11 @@
         <w:tc>
           <w:tcPr>
             <w:tcW w:w="1770" w:type="dxa"/>
+            <w:vAlign w:val="center"/>
           </w:tcPr>
           <w:p>
             <w:pPr>
-              <w:ind w:firstLine="567"/>
+              <w:ind w:firstLine="0"/>
               <w:jc w:val="center"/>
               <w:rPr>
                 <w:rFonts w:eastAsia="Times New Roman"/>
@@ -2193,7 +2081,7 @@
           </w:tcPr>
           <w:p>
             <w:pPr>
-              <w:ind w:firstLine="284"/>
+              <w:ind w:firstLine="0"/>
               <w:jc w:val="center"/>
               <w:rPr>
                 <w:rFonts w:eastAsia="Times New Roman"/>
@@ -2218,7 +2106,7 @@
           </w:tcPr>
           <w:p>
             <w:pPr>
-              <w:ind w:firstLine="34"/>
+              <w:ind w:firstLine="0"/>
               <w:jc w:val="center"/>
               <w:rPr>
                 <w:rFonts w:eastAsia="Times New Roman"/>
@@ -2251,6 +2139,7 @@
           </w:tcPr>
           <w:p>
             <w:pPr>
+              <w:ind w:firstLine="0"/>
               <w:jc w:val="center"/>
               <w:rPr>
                 <w:rFonts w:eastAsia="Times New Roman"/>
@@ -2287,10 +2176,11 @@
         <w:tc>
           <w:tcPr>
             <w:tcW w:w="1770" w:type="dxa"/>
+            <w:vAlign w:val="center"/>
           </w:tcPr>
           <w:p>
             <w:pPr>
-              <w:ind w:firstLine="567"/>
+              <w:ind w:firstLine="0"/>
               <w:jc w:val="center"/>
               <w:rPr>
                 <w:rFonts w:eastAsia="Times New Roman"/>
@@ -2309,7 +2199,7 @@
           </w:tcPr>
           <w:p>
             <w:pPr>
-              <w:ind w:firstLine="284"/>
+              <w:ind w:firstLine="0"/>
               <w:jc w:val="center"/>
               <w:rPr>
                 <w:rFonts w:eastAsia="Times New Roman"/>
@@ -2334,7 +2224,7 @@
           </w:tcPr>
           <w:p>
             <w:pPr>
-              <w:ind w:firstLine="34"/>
+              <w:ind w:firstLine="0"/>
               <w:jc w:val="center"/>
               <w:rPr>
                 <w:rFonts w:eastAsia="Times New Roman"/>
@@ -2359,6 +2249,7 @@
           </w:tcPr>
           <w:p>
             <w:pPr>
+              <w:ind w:firstLine="0"/>
               <w:jc w:val="center"/>
               <w:rPr>
                 <w:rFonts w:eastAsia="Times New Roman"/>
@@ -2395,10 +2286,11 @@
         <w:tc>
           <w:tcPr>
             <w:tcW w:w="1770" w:type="dxa"/>
+            <w:vAlign w:val="center"/>
           </w:tcPr>
           <w:p>
             <w:pPr>
-              <w:ind w:firstLine="567"/>
+              <w:ind w:firstLine="0"/>
               <w:jc w:val="center"/>
               <w:rPr>
                 <w:rFonts w:eastAsia="Times New Roman"/>
@@ -2417,7 +2309,7 @@
           </w:tcPr>
           <w:p>
             <w:pPr>
-              <w:ind w:firstLine="284"/>
+              <w:ind w:firstLine="0"/>
               <w:jc w:val="center"/>
               <w:rPr>
                 <w:rFonts w:eastAsia="Times New Roman"/>
@@ -2442,7 +2334,7 @@
           </w:tcPr>
           <w:p>
             <w:pPr>
-              <w:ind w:firstLine="34"/>
+              <w:ind w:firstLine="0"/>
               <w:jc w:val="center"/>
               <w:rPr>
                 <w:rFonts w:eastAsia="Times New Roman"/>
@@ -2467,6 +2359,7 @@
           </w:tcPr>
           <w:p>
             <w:pPr>
+              <w:ind w:firstLine="0"/>
               <w:jc w:val="center"/>
               <w:rPr>
                 <w:rFonts w:eastAsia="Times New Roman"/>
@@ -2495,10 +2388,11 @@
         <w:tc>
           <w:tcPr>
             <w:tcW w:w="1770" w:type="dxa"/>
+            <w:vAlign w:val="center"/>
           </w:tcPr>
           <w:p>
             <w:pPr>
-              <w:ind w:firstLine="567"/>
+              <w:ind w:firstLine="0"/>
               <w:jc w:val="center"/>
               <w:rPr>
                 <w:rFonts w:eastAsia="Times New Roman"/>
@@ -2520,7 +2414,7 @@
           </w:tcPr>
           <w:p>
             <w:pPr>
-              <w:ind w:firstLine="284"/>
+              <w:ind w:firstLine="0"/>
               <w:jc w:val="center"/>
               <w:rPr>
                 <w:rFonts w:eastAsia="Times New Roman"/>
@@ -2545,7 +2439,7 @@
           </w:tcPr>
           <w:p>
             <w:pPr>
-              <w:ind w:firstLine="34"/>
+              <w:ind w:firstLine="0"/>
               <w:jc w:val="center"/>
               <w:rPr>
                 <w:rFonts w:eastAsia="Times New Roman"/>
@@ -2570,6 +2464,7 @@
           </w:tcPr>
           <w:p>
             <w:pPr>
+              <w:ind w:firstLine="0"/>
               <w:jc w:val="center"/>
               <w:rPr>
                 <w:rFonts w:eastAsia="Times New Roman"/>
@@ -2598,10 +2493,11 @@
         <w:tc>
           <w:tcPr>
             <w:tcW w:w="1770" w:type="dxa"/>
+            <w:vAlign w:val="center"/>
           </w:tcPr>
           <w:p>
             <w:pPr>
-              <w:ind w:firstLine="567"/>
+              <w:ind w:firstLine="0"/>
               <w:jc w:val="center"/>
               <w:rPr>
                 <w:rFonts w:eastAsia="Times New Roman"/>
@@ -2623,7 +2519,7 @@
           </w:tcPr>
           <w:p>
             <w:pPr>
-              <w:ind w:firstLine="284"/>
+              <w:ind w:firstLine="0"/>
               <w:jc w:val="center"/>
               <w:rPr>
                 <w:rFonts w:eastAsia="Times New Roman"/>
@@ -2648,7 +2544,7 @@
           </w:tcPr>
           <w:p>
             <w:pPr>
-              <w:ind w:firstLine="34"/>
+              <w:ind w:firstLine="0"/>
               <w:jc w:val="center"/>
               <w:rPr>
                 <w:rFonts w:eastAsia="Times New Roman"/>
@@ -2673,6 +2569,7 @@
           </w:tcPr>
           <w:p>
             <w:pPr>
+              <w:ind w:firstLine="0"/>
               <w:jc w:val="center"/>
               <w:rPr>
                 <w:rFonts w:eastAsia="Times New Roman"/>
@@ -2701,10 +2598,11 @@
         <w:tc>
           <w:tcPr>
             <w:tcW w:w="1770" w:type="dxa"/>
+            <w:vAlign w:val="center"/>
           </w:tcPr>
           <w:p>
             <w:pPr>
-              <w:ind w:firstLine="567"/>
+              <w:ind w:firstLine="0"/>
               <w:jc w:val="center"/>
               <w:rPr>
                 <w:rFonts w:eastAsia="Times New Roman"/>
@@ -2723,7 +2621,7 @@
           </w:tcPr>
           <w:p>
             <w:pPr>
-              <w:ind w:firstLine="284"/>
+              <w:ind w:firstLine="0"/>
               <w:jc w:val="center"/>
               <w:rPr>
                 <w:rFonts w:eastAsia="Times New Roman"/>
@@ -2748,7 +2646,7 @@
           </w:tcPr>
           <w:p>
             <w:pPr>
-              <w:ind w:firstLine="34"/>
+              <w:ind w:firstLine="0"/>
               <w:jc w:val="center"/>
               <w:rPr>
                 <w:rFonts w:eastAsia="Times New Roman"/>
@@ -2773,6 +2671,7 @@
           </w:tcPr>
           <w:p>
             <w:pPr>
+              <w:ind w:firstLine="0"/>
               <w:jc w:val="center"/>
               <w:rPr>
                 <w:rFonts w:eastAsia="Times New Roman"/>
@@ -2809,10 +2708,11 @@
         <w:tc>
           <w:tcPr>
             <w:tcW w:w="1770" w:type="dxa"/>
+            <w:vAlign w:val="center"/>
           </w:tcPr>
           <w:p>
             <w:pPr>
-              <w:ind w:firstLine="567"/>
+              <w:ind w:firstLine="0"/>
               <w:jc w:val="center"/>
               <w:rPr>
                 <w:rFonts w:eastAsia="Times New Roman"/>
@@ -2979,7 +2879,6 @@
           <w:spacing w:val="-1"/>
           <w:szCs w:val="28"/>
         </w:rPr>
-        <w:lastRenderedPageBreak/>
         <w:t>8</w:t>
       </w:r>
       <w:r>
@@ -3023,15 +2922,8 @@
           <w:szCs w:val="28"/>
           <w:lang w:eastAsia="ru-RU"/>
         </w:rPr>
-        <w:t>Эрнандес, Майкл Дж. Проектирование баз данных для простых смертных: практическое руководство по проектированию реляционных баз данных. 3-е изд., Addison-Wesley Professional, 2013 г.</w:t>
-      </w:r>
-      <w:r>
-        <w:rPr>
-          <w:rFonts w:eastAsia="Calibri"/>
-          <w:szCs w:val="28"/>
-          <w:lang w:eastAsia="ru-RU"/>
-        </w:rPr>
-        <w:t xml:space="preserve"> </w:t>
+        <w:lastRenderedPageBreak/>
+        <w:t xml:space="preserve">Эрнандес, Майкл Дж. Проектирование баз данных для простых смертных: практическое руководство по проектированию реляционных баз данных. 3-е изд., Addison-Wesley Professional, 2013 г. </w:t>
       </w:r>
       <w:r>
         <w:rPr>
@@ -3080,15 +2972,7 @@
           <w:szCs w:val="28"/>
           <w:lang w:eastAsia="ru-RU"/>
         </w:rPr>
-        <w:t>Альбахари, Джозеф и Йоханнсен, Эрик. C# 9.0 в двух словах: полный справочник. 1-е изд., O'Reilly Media, 2021 г.</w:t>
-      </w:r>
-      <w:r>
-        <w:rPr>
-          <w:rFonts w:eastAsia="Calibri"/>
-          <w:szCs w:val="28"/>
-          <w:lang w:eastAsia="ru-RU"/>
-        </w:rPr>
-        <w:t xml:space="preserve"> </w:t>
+        <w:t xml:space="preserve">Альбахари, Джозеф и Йоханнсен, Эрик. C# 9.0 в двух словах: полный справочник. 1-е изд., O'Reilly Media, 2021 г. </w:t>
       </w:r>
       <w:r>
         <w:rPr>
@@ -3137,15 +3021,7 @@
           <w:szCs w:val="28"/>
           <w:lang w:eastAsia="ru-RU"/>
         </w:rPr>
-        <w:t>Прессман, Роджер С. Разработка программного обеспечения: подход практика. 9-е изд., McGraw-Hill Education, 2021.</w:t>
-      </w:r>
-      <w:r>
-        <w:rPr>
-          <w:rFonts w:eastAsia="Calibri"/>
-          <w:szCs w:val="28"/>
-          <w:lang w:eastAsia="ru-RU"/>
-        </w:rPr>
-        <w:t xml:space="preserve"> </w:t>
+        <w:t xml:space="preserve">Прессман, Роджер С. Разработка программного обеспечения: подход практика. 9-е изд., McGraw-Hill Education, 2021. </w:t>
       </w:r>
       <w:r>
         <w:rPr>

</xml_diff>